<commit_message>
Updated DB script, report
</commit_message>
<xml_diff>
--- a/Documents/DB specification.docx
+++ b/Documents/DB specification.docx
@@ -48,12 +48,6 @@
         <w:gridCol w:w="2665"/>
       </w:tblGrid>
       <w:tr>
-        <w:tblPrEx>
-          <w:tblCellMar>
-            <w:top w:w="0" w:type="dxa"/>
-            <w:bottom w:w="0" w:type="dxa"/>
-          </w:tblCellMar>
-        </w:tblPrEx>
         <w:trPr>
           <w:jc w:val="center"/>
         </w:trPr>
@@ -119,12 +113,6 @@
         </w:tc>
       </w:tr>
       <w:tr>
-        <w:tblPrEx>
-          <w:tblCellMar>
-            <w:top w:w="0" w:type="dxa"/>
-            <w:bottom w:w="0" w:type="dxa"/>
-          </w:tblCellMar>
-        </w:tblPrEx>
         <w:trPr>
           <w:jc w:val="center"/>
         </w:trPr>
@@ -196,12 +184,6 @@
         </w:tc>
       </w:tr>
       <w:tr>
-        <w:tblPrEx>
-          <w:tblCellMar>
-            <w:top w:w="0" w:type="dxa"/>
-            <w:bottom w:w="0" w:type="dxa"/>
-          </w:tblCellMar>
-        </w:tblPrEx>
         <w:trPr>
           <w:jc w:val="center"/>
         </w:trPr>
@@ -264,12 +246,6 @@
         </w:tc>
       </w:tr>
       <w:tr>
-        <w:tblPrEx>
-          <w:tblCellMar>
-            <w:top w:w="0" w:type="dxa"/>
-            <w:bottom w:w="0" w:type="dxa"/>
-          </w:tblCellMar>
-        </w:tblPrEx>
         <w:trPr>
           <w:jc w:val="center"/>
         </w:trPr>
@@ -332,12 +308,6 @@
         </w:tc>
       </w:tr>
       <w:tr>
-        <w:tblPrEx>
-          <w:tblCellMar>
-            <w:top w:w="0" w:type="dxa"/>
-            <w:bottom w:w="0" w:type="dxa"/>
-          </w:tblCellMar>
-        </w:tblPrEx>
         <w:trPr>
           <w:jc w:val="center"/>
         </w:trPr>
@@ -400,12 +370,6 @@
         </w:tc>
       </w:tr>
       <w:tr>
-        <w:tblPrEx>
-          <w:tblCellMar>
-            <w:top w:w="0" w:type="dxa"/>
-            <w:bottom w:w="0" w:type="dxa"/>
-          </w:tblCellMar>
-        </w:tblPrEx>
         <w:trPr>
           <w:jc w:val="center"/>
         </w:trPr>
@@ -486,12 +450,6 @@
         </w:tc>
       </w:tr>
       <w:tr>
-        <w:tblPrEx>
-          <w:tblCellMar>
-            <w:top w:w="0" w:type="dxa"/>
-            <w:bottom w:w="0" w:type="dxa"/>
-          </w:tblCellMar>
-        </w:tblPrEx>
         <w:trPr>
           <w:jc w:val="center"/>
         </w:trPr>
@@ -572,12 +530,6 @@
         </w:tc>
       </w:tr>
       <w:tr>
-        <w:tblPrEx>
-          <w:tblCellMar>
-            <w:top w:w="0" w:type="dxa"/>
-            <w:bottom w:w="0" w:type="dxa"/>
-          </w:tblCellMar>
-        </w:tblPrEx>
         <w:trPr>
           <w:trHeight w:val="449"/>
           <w:jc w:val="center"/>
@@ -681,12 +633,6 @@
         <w:gridCol w:w="2665"/>
       </w:tblGrid>
       <w:tr>
-        <w:tblPrEx>
-          <w:tblCellMar>
-            <w:top w:w="0" w:type="dxa"/>
-            <w:bottom w:w="0" w:type="dxa"/>
-          </w:tblCellMar>
-        </w:tblPrEx>
         <w:trPr>
           <w:jc w:val="center"/>
         </w:trPr>
@@ -752,12 +698,6 @@
         </w:tc>
       </w:tr>
       <w:tr>
-        <w:tblPrEx>
-          <w:tblCellMar>
-            <w:top w:w="0" w:type="dxa"/>
-            <w:bottom w:w="0" w:type="dxa"/>
-          </w:tblCellMar>
-        </w:tblPrEx>
         <w:trPr>
           <w:jc w:val="center"/>
         </w:trPr>
@@ -823,12 +763,6 @@
         </w:tc>
       </w:tr>
       <w:tr>
-        <w:tblPrEx>
-          <w:tblCellMar>
-            <w:top w:w="0" w:type="dxa"/>
-            <w:bottom w:w="0" w:type="dxa"/>
-          </w:tblCellMar>
-        </w:tblPrEx>
         <w:trPr>
           <w:jc w:val="center"/>
         </w:trPr>
@@ -891,12 +825,6 @@
         </w:tc>
       </w:tr>
       <w:tr>
-        <w:tblPrEx>
-          <w:tblCellMar>
-            <w:top w:w="0" w:type="dxa"/>
-            <w:bottom w:w="0" w:type="dxa"/>
-          </w:tblCellMar>
-        </w:tblPrEx>
         <w:trPr>
           <w:jc w:val="center"/>
         </w:trPr>
@@ -959,12 +887,6 @@
         </w:tc>
       </w:tr>
       <w:tr>
-        <w:tblPrEx>
-          <w:tblCellMar>
-            <w:top w:w="0" w:type="dxa"/>
-            <w:bottom w:w="0" w:type="dxa"/>
-          </w:tblCellMar>
-        </w:tblPrEx>
         <w:trPr>
           <w:jc w:val="center"/>
         </w:trPr>
@@ -1027,12 +949,6 @@
         </w:tc>
       </w:tr>
       <w:tr>
-        <w:tblPrEx>
-          <w:tblCellMar>
-            <w:top w:w="0" w:type="dxa"/>
-            <w:bottom w:w="0" w:type="dxa"/>
-          </w:tblCellMar>
-        </w:tblPrEx>
         <w:trPr>
           <w:jc w:val="center"/>
         </w:trPr>
@@ -1095,12 +1011,6 @@
         </w:tc>
       </w:tr>
       <w:tr>
-        <w:tblPrEx>
-          <w:tblCellMar>
-            <w:top w:w="0" w:type="dxa"/>
-            <w:bottom w:w="0" w:type="dxa"/>
-          </w:tblCellMar>
-        </w:tblPrEx>
         <w:trPr>
           <w:jc w:val="center"/>
         </w:trPr>
@@ -1163,12 +1073,6 @@
         </w:tc>
       </w:tr>
       <w:tr>
-        <w:tblPrEx>
-          <w:tblCellMar>
-            <w:top w:w="0" w:type="dxa"/>
-            <w:bottom w:w="0" w:type="dxa"/>
-          </w:tblCellMar>
-        </w:tblPrEx>
         <w:trPr>
           <w:trHeight w:val="449"/>
           <w:jc w:val="center"/>
@@ -1235,12 +1139,6 @@
         </w:tc>
       </w:tr>
       <w:tr>
-        <w:tblPrEx>
-          <w:tblCellMar>
-            <w:top w:w="0" w:type="dxa"/>
-            <w:bottom w:w="0" w:type="dxa"/>
-          </w:tblCellMar>
-        </w:tblPrEx>
         <w:trPr>
           <w:trHeight w:val="449"/>
           <w:jc w:val="center"/>
@@ -1322,12 +1220,6 @@
         </w:tc>
       </w:tr>
       <w:tr>
-        <w:tblPrEx>
-          <w:tblCellMar>
-            <w:top w:w="0" w:type="dxa"/>
-            <w:bottom w:w="0" w:type="dxa"/>
-          </w:tblCellMar>
-        </w:tblPrEx>
         <w:trPr>
           <w:trHeight w:val="449"/>
           <w:jc w:val="center"/>
@@ -1425,12 +1317,6 @@
         <w:gridCol w:w="2665"/>
       </w:tblGrid>
       <w:tr>
-        <w:tblPrEx>
-          <w:tblCellMar>
-            <w:top w:w="0" w:type="dxa"/>
-            <w:bottom w:w="0" w:type="dxa"/>
-          </w:tblCellMar>
-        </w:tblPrEx>
         <w:trPr>
           <w:jc w:val="center"/>
         </w:trPr>
@@ -1496,12 +1382,6 @@
         </w:tc>
       </w:tr>
       <w:tr>
-        <w:tblPrEx>
-          <w:tblCellMar>
-            <w:top w:w="0" w:type="dxa"/>
-            <w:bottom w:w="0" w:type="dxa"/>
-          </w:tblCellMar>
-        </w:tblPrEx>
         <w:trPr>
           <w:jc w:val="center"/>
         </w:trPr>
@@ -1567,12 +1447,6 @@
         </w:tc>
       </w:tr>
       <w:tr>
-        <w:tblPrEx>
-          <w:tblCellMar>
-            <w:top w:w="0" w:type="dxa"/>
-            <w:bottom w:w="0" w:type="dxa"/>
-          </w:tblCellMar>
-        </w:tblPrEx>
         <w:trPr>
           <w:jc w:val="center"/>
         </w:trPr>
@@ -1639,12 +1513,6 @@
         </w:tc>
       </w:tr>
       <w:tr>
-        <w:tblPrEx>
-          <w:tblCellMar>
-            <w:top w:w="0" w:type="dxa"/>
-            <w:bottom w:w="0" w:type="dxa"/>
-          </w:tblCellMar>
-        </w:tblPrEx>
         <w:trPr>
           <w:jc w:val="center"/>
         </w:trPr>
@@ -1707,12 +1575,6 @@
         </w:tc>
       </w:tr>
       <w:tr>
-        <w:tblPrEx>
-          <w:tblCellMar>
-            <w:top w:w="0" w:type="dxa"/>
-            <w:bottom w:w="0" w:type="dxa"/>
-          </w:tblCellMar>
-        </w:tblPrEx>
         <w:trPr>
           <w:jc w:val="center"/>
         </w:trPr>
@@ -1775,12 +1637,6 @@
         </w:tc>
       </w:tr>
       <w:tr>
-        <w:tblPrEx>
-          <w:tblCellMar>
-            <w:top w:w="0" w:type="dxa"/>
-            <w:bottom w:w="0" w:type="dxa"/>
-          </w:tblCellMar>
-        </w:tblPrEx>
         <w:trPr>
           <w:jc w:val="center"/>
         </w:trPr>
@@ -1843,8 +1699,10 @@
               <w:rPr>
                 <w:b/>
               </w:rPr>
-              <w:t>null</w:t>
-            </w:r>
+              <w:t>0</w:t>
+            </w:r>
+            <w:bookmarkStart w:id="0" w:name="_GoBack"/>
+            <w:bookmarkEnd w:id="0"/>
             <w:r>
               <w:t>)</w:t>
             </w:r>
@@ -1852,12 +1710,6 @@
         </w:tc>
       </w:tr>
       <w:tr>
-        <w:tblPrEx>
-          <w:tblCellMar>
-            <w:top w:w="0" w:type="dxa"/>
-            <w:bottom w:w="0" w:type="dxa"/>
-          </w:tblCellMar>
-        </w:tblPrEx>
         <w:trPr>
           <w:jc w:val="center"/>
         </w:trPr>
@@ -1920,12 +1772,6 @@
         </w:tc>
       </w:tr>
       <w:tr>
-        <w:tblPrEx>
-          <w:tblCellMar>
-            <w:top w:w="0" w:type="dxa"/>
-            <w:bottom w:w="0" w:type="dxa"/>
-          </w:tblCellMar>
-        </w:tblPrEx>
         <w:trPr>
           <w:trHeight w:val="449"/>
           <w:jc w:val="center"/>
@@ -1989,12 +1835,6 @@
         </w:tc>
       </w:tr>
       <w:tr>
-        <w:tblPrEx>
-          <w:tblCellMar>
-            <w:top w:w="0" w:type="dxa"/>
-            <w:bottom w:w="0" w:type="dxa"/>
-          </w:tblCellMar>
-        </w:tblPrEx>
         <w:trPr>
           <w:trHeight w:val="449"/>
           <w:jc w:val="center"/>
@@ -2058,12 +1898,6 @@
         </w:tc>
       </w:tr>
       <w:tr>
-        <w:tblPrEx>
-          <w:tblCellMar>
-            <w:top w:w="0" w:type="dxa"/>
-            <w:bottom w:w="0" w:type="dxa"/>
-          </w:tblCellMar>
-        </w:tblPrEx>
         <w:trPr>
           <w:trHeight w:val="449"/>
           <w:jc w:val="center"/>
@@ -2130,12 +1964,6 @@
         </w:tc>
       </w:tr>
       <w:tr>
-        <w:tblPrEx>
-          <w:tblCellMar>
-            <w:top w:w="0" w:type="dxa"/>
-            <w:bottom w:w="0" w:type="dxa"/>
-          </w:tblCellMar>
-        </w:tblPrEx>
         <w:trPr>
           <w:trHeight w:val="449"/>
           <w:jc w:val="center"/>
@@ -2202,12 +2030,6 @@
         </w:tc>
       </w:tr>
       <w:tr>
-        <w:tblPrEx>
-          <w:tblCellMar>
-            <w:top w:w="0" w:type="dxa"/>
-            <w:bottom w:w="0" w:type="dxa"/>
-          </w:tblCellMar>
-        </w:tblPrEx>
         <w:trPr>
           <w:trHeight w:val="449"/>
           <w:jc w:val="center"/>
@@ -2271,12 +2093,6 @@
         </w:tc>
       </w:tr>
       <w:tr>
-        <w:tblPrEx>
-          <w:tblCellMar>
-            <w:top w:w="0" w:type="dxa"/>
-            <w:bottom w:w="0" w:type="dxa"/>
-          </w:tblCellMar>
-        </w:tblPrEx>
         <w:trPr>
           <w:trHeight w:val="449"/>
           <w:jc w:val="center"/>
@@ -2343,12 +2159,6 @@
         </w:tc>
       </w:tr>
       <w:tr>
-        <w:tblPrEx>
-          <w:tblCellMar>
-            <w:top w:w="0" w:type="dxa"/>
-            <w:bottom w:w="0" w:type="dxa"/>
-          </w:tblCellMar>
-        </w:tblPrEx>
         <w:trPr>
           <w:trHeight w:val="449"/>
           <w:jc w:val="center"/>
@@ -2406,10 +2216,7 @@
               <w:jc w:val="left"/>
             </w:pPr>
             <w:r>
-              <w:t>Sản phẩm</w:t>
-            </w:r>
-            <w:r>
-              <w:t xml:space="preserve"> đã bị xóa hay chưa (</w:t>
+              <w:t>Sản phẩm đã bị xóa hay chưa (</w:t>
             </w:r>
             <w:r>
               <w:rPr>
@@ -2433,12 +2240,6 @@
         </w:tc>
       </w:tr>
       <w:tr>
-        <w:tblPrEx>
-          <w:tblCellMar>
-            <w:top w:w="0" w:type="dxa"/>
-            <w:bottom w:w="0" w:type="dxa"/>
-          </w:tblCellMar>
-        </w:tblPrEx>
         <w:trPr>
           <w:trHeight w:val="449"/>
           <w:jc w:val="center"/>
@@ -2505,13 +2306,7 @@
               <w:t>0</w:t>
             </w:r>
             <w:r>
-              <w:t xml:space="preserve">: </w:t>
-            </w:r>
-            <w:r>
-              <w:t>không</w:t>
-            </w:r>
-            <w:r>
-              <w:t xml:space="preserve">, </w:t>
+              <w:t xml:space="preserve">: không, </w:t>
             </w:r>
             <w:r>
               <w:rPr>
@@ -2520,21 +2315,12 @@
               <w:t>1</w:t>
             </w:r>
             <w:r>
-              <w:t xml:space="preserve">: </w:t>
-            </w:r>
-            <w:r>
-              <w:t>hiển thị)</w:t>
-            </w:r>
-          </w:p>
-        </w:tc>
-      </w:tr>
-      <w:tr>
-        <w:tblPrEx>
-          <w:tblCellMar>
-            <w:top w:w="0" w:type="dxa"/>
-            <w:bottom w:w="0" w:type="dxa"/>
-          </w:tblCellMar>
-        </w:tblPrEx>
+              <w:t>: hiển thị)</w:t>
+            </w:r>
+          </w:p>
+        </w:tc>
+      </w:tr>
+      <w:tr>
         <w:trPr>
           <w:trHeight w:val="449"/>
           <w:jc w:val="center"/>
@@ -2635,12 +2421,6 @@
         <w:gridCol w:w="2665"/>
       </w:tblGrid>
       <w:tr>
-        <w:tblPrEx>
-          <w:tblCellMar>
-            <w:top w:w="0" w:type="dxa"/>
-            <w:bottom w:w="0" w:type="dxa"/>
-          </w:tblCellMar>
-        </w:tblPrEx>
         <w:trPr>
           <w:jc w:val="center"/>
         </w:trPr>
@@ -2706,12 +2486,6 @@
         </w:tc>
       </w:tr>
       <w:tr>
-        <w:tblPrEx>
-          <w:tblCellMar>
-            <w:top w:w="0" w:type="dxa"/>
-            <w:bottom w:w="0" w:type="dxa"/>
-          </w:tblCellMar>
-        </w:tblPrEx>
         <w:trPr>
           <w:jc w:val="center"/>
         </w:trPr>
@@ -2768,10 +2542,7 @@
               <w:jc w:val="left"/>
             </w:pPr>
             <w:r>
-              <w:t xml:space="preserve">Mã </w:t>
-            </w:r>
-            <w:r>
-              <w:t>phân biệt của một người dùng</w:t>
+              <w:t>Mã phân biệt của một người dùng</w:t>
             </w:r>
             <w:r>
               <w:t xml:space="preserve"> – khóa chính</w:t>
@@ -2780,12 +2551,6 @@
         </w:tc>
       </w:tr>
       <w:tr>
-        <w:tblPrEx>
-          <w:tblCellMar>
-            <w:top w:w="0" w:type="dxa"/>
-            <w:bottom w:w="0" w:type="dxa"/>
-          </w:tblCellMar>
-        </w:tblPrEx>
         <w:trPr>
           <w:jc w:val="center"/>
         </w:trPr>
@@ -2848,12 +2613,6 @@
         </w:tc>
       </w:tr>
       <w:tr>
-        <w:tblPrEx>
-          <w:tblCellMar>
-            <w:top w:w="0" w:type="dxa"/>
-            <w:bottom w:w="0" w:type="dxa"/>
-          </w:tblCellMar>
-        </w:tblPrEx>
         <w:trPr>
           <w:jc w:val="center"/>
         </w:trPr>
@@ -2916,12 +2675,6 @@
         </w:tc>
       </w:tr>
       <w:tr>
-        <w:tblPrEx>
-          <w:tblCellMar>
-            <w:top w:w="0" w:type="dxa"/>
-            <w:bottom w:w="0" w:type="dxa"/>
-          </w:tblCellMar>
-        </w:tblPrEx>
         <w:trPr>
           <w:jc w:val="center"/>
         </w:trPr>
@@ -2984,12 +2737,6 @@
         </w:tc>
       </w:tr>
       <w:tr>
-        <w:tblPrEx>
-          <w:tblCellMar>
-            <w:top w:w="0" w:type="dxa"/>
-            <w:bottom w:w="0" w:type="dxa"/>
-          </w:tblCellMar>
-        </w:tblPrEx>
         <w:trPr>
           <w:jc w:val="center"/>
         </w:trPr>
@@ -3052,12 +2799,6 @@
         </w:tc>
       </w:tr>
       <w:tr>
-        <w:tblPrEx>
-          <w:tblCellMar>
-            <w:top w:w="0" w:type="dxa"/>
-            <w:bottom w:w="0" w:type="dxa"/>
-          </w:tblCellMar>
-        </w:tblPrEx>
         <w:trPr>
           <w:jc w:val="center"/>
         </w:trPr>
@@ -3138,12 +2879,6 @@
         </w:tc>
       </w:tr>
       <w:tr>
-        <w:tblPrEx>
-          <w:tblCellMar>
-            <w:top w:w="0" w:type="dxa"/>
-            <w:bottom w:w="0" w:type="dxa"/>
-          </w:tblCellMar>
-        </w:tblPrEx>
         <w:trPr>
           <w:trHeight w:val="449"/>
           <w:jc w:val="center"/>
@@ -3201,10 +2936,7 @@
               <w:jc w:val="left"/>
             </w:pPr>
             <w:r>
-              <w:t>User</w:t>
-            </w:r>
-            <w:r>
-              <w:t xml:space="preserve"> đã bị xóa hay chưa (</w:t>
+              <w:t>User đã bị xóa hay chưa (</w:t>
             </w:r>
             <w:r>
               <w:rPr>
@@ -3262,12 +2994,6 @@
         <w:gridCol w:w="2665"/>
       </w:tblGrid>
       <w:tr>
-        <w:tblPrEx>
-          <w:tblCellMar>
-            <w:top w:w="0" w:type="dxa"/>
-            <w:bottom w:w="0" w:type="dxa"/>
-          </w:tblCellMar>
-        </w:tblPrEx>
         <w:trPr>
           <w:jc w:val="center"/>
         </w:trPr>
@@ -3334,12 +3060,6 @@
         </w:tc>
       </w:tr>
       <w:tr>
-        <w:tblPrEx>
-          <w:tblCellMar>
-            <w:top w:w="0" w:type="dxa"/>
-            <w:bottom w:w="0" w:type="dxa"/>
-          </w:tblCellMar>
-        </w:tblPrEx>
         <w:trPr>
           <w:jc w:val="center"/>
         </w:trPr>
@@ -3408,12 +3128,6 @@
         </w:tc>
       </w:tr>
       <w:tr>
-        <w:tblPrEx>
-          <w:tblCellMar>
-            <w:top w:w="0" w:type="dxa"/>
-            <w:bottom w:w="0" w:type="dxa"/>
-          </w:tblCellMar>
-        </w:tblPrEx>
         <w:trPr>
           <w:jc w:val="center"/>
         </w:trPr>
@@ -3470,21 +3184,12 @@
               <w:jc w:val="left"/>
             </w:pPr>
             <w:r>
-              <w:t xml:space="preserve">Tên đầy đủ </w:t>
-            </w:r>
-            <w:r>
-              <w:t>của khách hàng</w:t>
-            </w:r>
-          </w:p>
-        </w:tc>
-      </w:tr>
-      <w:tr>
-        <w:tblPrEx>
-          <w:tblCellMar>
-            <w:top w:w="0" w:type="dxa"/>
-            <w:bottom w:w="0" w:type="dxa"/>
-          </w:tblCellMar>
-        </w:tblPrEx>
+              <w:t>Tên đầy đủ của khách hàng</w:t>
+            </w:r>
+          </w:p>
+        </w:tc>
+      </w:tr>
+      <w:tr>
         <w:trPr>
           <w:jc w:val="center"/>
         </w:trPr>
@@ -3541,21 +3246,12 @@
               <w:jc w:val="left"/>
             </w:pPr>
             <w:r>
-              <w:t xml:space="preserve">Địa chỉ </w:t>
-            </w:r>
-            <w:r>
-              <w:t>của khách hàng</w:t>
-            </w:r>
-          </w:p>
-        </w:tc>
-      </w:tr>
-      <w:tr>
-        <w:tblPrEx>
-          <w:tblCellMar>
-            <w:top w:w="0" w:type="dxa"/>
-            <w:bottom w:w="0" w:type="dxa"/>
-          </w:tblCellMar>
-        </w:tblPrEx>
+              <w:t>Địa chỉ của khách hàng</w:t>
+            </w:r>
+          </w:p>
+        </w:tc>
+      </w:tr>
+      <w:tr>
         <w:trPr>
           <w:jc w:val="center"/>
         </w:trPr>
@@ -3612,21 +3308,12 @@
               <w:jc w:val="left"/>
             </w:pPr>
             <w:r>
-              <w:t xml:space="preserve">Số điện thoại </w:t>
-            </w:r>
-            <w:r>
-              <w:t>của khách hàng</w:t>
-            </w:r>
-          </w:p>
-        </w:tc>
-      </w:tr>
-      <w:tr>
-        <w:tblPrEx>
-          <w:tblCellMar>
-            <w:top w:w="0" w:type="dxa"/>
-            <w:bottom w:w="0" w:type="dxa"/>
-          </w:tblCellMar>
-        </w:tblPrEx>
+              <w:t>Số điện thoại của khách hàng</w:t>
+            </w:r>
+          </w:p>
+        </w:tc>
+      </w:tr>
+      <w:tr>
         <w:trPr>
           <w:jc w:val="center"/>
         </w:trPr>
@@ -3692,12 +3379,6 @@
         </w:tc>
       </w:tr>
       <w:tr>
-        <w:tblPrEx>
-          <w:tblCellMar>
-            <w:top w:w="0" w:type="dxa"/>
-            <w:bottom w:w="0" w:type="dxa"/>
-          </w:tblCellMar>
-        </w:tblPrEx>
         <w:trPr>
           <w:jc w:val="center"/>
         </w:trPr>
@@ -3754,21 +3435,12 @@
               <w:jc w:val="left"/>
             </w:pPr>
             <w:r>
-              <w:t xml:space="preserve">Địa chỉ người </w:t>
-            </w:r>
-            <w:r>
-              <w:t>vận chuyển sản phẩm</w:t>
-            </w:r>
-          </w:p>
-        </w:tc>
-      </w:tr>
-      <w:tr>
-        <w:tblPrEx>
-          <w:tblCellMar>
-            <w:top w:w="0" w:type="dxa"/>
-            <w:bottom w:w="0" w:type="dxa"/>
-          </w:tblCellMar>
-        </w:tblPrEx>
+              <w:t>Địa chỉ người vận chuyển sản phẩm</w:t>
+            </w:r>
+          </w:p>
+        </w:tc>
+      </w:tr>
+      <w:tr>
         <w:trPr>
           <w:trHeight w:val="449"/>
           <w:jc w:val="center"/>
@@ -3826,21 +3498,12 @@
               <w:jc w:val="left"/>
             </w:pPr>
             <w:r>
-              <w:t xml:space="preserve">Tên người </w:t>
-            </w:r>
-            <w:r>
-              <w:t>vận chuyển sản phẩm</w:t>
-            </w:r>
-          </w:p>
-        </w:tc>
-      </w:tr>
-      <w:tr>
-        <w:tblPrEx>
-          <w:tblCellMar>
-            <w:top w:w="0" w:type="dxa"/>
-            <w:bottom w:w="0" w:type="dxa"/>
-          </w:tblCellMar>
-        </w:tblPrEx>
+              <w:t>Tên người vận chuyển sản phẩm</w:t>
+            </w:r>
+          </w:p>
+        </w:tc>
+      </w:tr>
+      <w:tr>
         <w:trPr>
           <w:trHeight w:val="449"/>
           <w:jc w:val="center"/>
@@ -3904,12 +3567,6 @@
         </w:tc>
       </w:tr>
       <w:tr>
-        <w:tblPrEx>
-          <w:tblCellMar>
-            <w:top w:w="0" w:type="dxa"/>
-            <w:bottom w:w="0" w:type="dxa"/>
-          </w:tblCellMar>
-        </w:tblPrEx>
         <w:trPr>
           <w:trHeight w:val="449"/>
           <w:jc w:val="center"/>
@@ -3973,12 +3630,6 @@
         </w:tc>
       </w:tr>
       <w:tr>
-        <w:tblPrEx>
-          <w:tblCellMar>
-            <w:top w:w="0" w:type="dxa"/>
-            <w:bottom w:w="0" w:type="dxa"/>
-          </w:tblCellMar>
-        </w:tblPrEx>
         <w:trPr>
           <w:trHeight w:val="449"/>
           <w:jc w:val="center"/>
@@ -4042,12 +3693,6 @@
         </w:tc>
       </w:tr>
       <w:tr>
-        <w:tblPrEx>
-          <w:tblCellMar>
-            <w:top w:w="0" w:type="dxa"/>
-            <w:bottom w:w="0" w:type="dxa"/>
-          </w:tblCellMar>
-        </w:tblPrEx>
         <w:trPr>
           <w:trHeight w:val="449"/>
           <w:jc w:val="center"/>
@@ -4111,12 +3756,6 @@
         </w:tc>
       </w:tr>
       <w:tr>
-        <w:tblPrEx>
-          <w:tblCellMar>
-            <w:top w:w="0" w:type="dxa"/>
-            <w:bottom w:w="0" w:type="dxa"/>
-          </w:tblCellMar>
-        </w:tblPrEx>
         <w:trPr>
           <w:trHeight w:val="449"/>
           <w:jc w:val="center"/>
@@ -4177,12 +3816,6 @@
         </w:tc>
       </w:tr>
       <w:tr>
-        <w:tblPrEx>
-          <w:tblCellMar>
-            <w:top w:w="0" w:type="dxa"/>
-            <w:bottom w:w="0" w:type="dxa"/>
-          </w:tblCellMar>
-        </w:tblPrEx>
         <w:trPr>
           <w:trHeight w:val="449"/>
           <w:jc w:val="center"/>
@@ -4243,12 +3876,6 @@
         </w:tc>
       </w:tr>
       <w:tr>
-        <w:tblPrEx>
-          <w:tblCellMar>
-            <w:top w:w="0" w:type="dxa"/>
-            <w:bottom w:w="0" w:type="dxa"/>
-          </w:tblCellMar>
-        </w:tblPrEx>
         <w:trPr>
           <w:trHeight w:val="449"/>
           <w:jc w:val="center"/>
@@ -4303,16 +3930,7 @@
               <w:jc w:val="left"/>
             </w:pPr>
             <w:r>
-              <w:t>Đơn đặt hàng</w:t>
-            </w:r>
-            <w:r>
-              <w:t xml:space="preserve"> đã </w:t>
-            </w:r>
-            <w:r>
-              <w:t>được giao hay chưa</w:t>
-            </w:r>
-            <w:r>
-              <w:t xml:space="preserve"> (</w:t>
+              <w:t>Đơn đặt hàng đã được giao hay chưa (</w:t>
             </w:r>
             <w:r>
               <w:rPr>
@@ -4321,13 +3939,7 @@
               <w:t>1</w:t>
             </w:r>
             <w:r>
-              <w:t xml:space="preserve">: đã </w:t>
-            </w:r>
-            <w:r>
-              <w:t>giao</w:t>
-            </w:r>
-            <w:r>
-              <w:t xml:space="preserve">, </w:t>
+              <w:t xml:space="preserve">: đã giao, </w:t>
             </w:r>
             <w:r>
               <w:rPr>
@@ -4336,13 +3948,7 @@
               <w:t>0</w:t>
             </w:r>
             <w:r>
-              <w:t xml:space="preserve">: chưa </w:t>
-            </w:r>
-            <w:r>
-              <w:t>giao</w:t>
-            </w:r>
-            <w:r>
-              <w:t>)</w:t>
+              <w:t>: chưa giao)</w:t>
             </w:r>
           </w:p>
         </w:tc>
@@ -4382,12 +3988,6 @@
         <w:gridCol w:w="2665"/>
       </w:tblGrid>
       <w:tr>
-        <w:tblPrEx>
-          <w:tblCellMar>
-            <w:top w:w="0" w:type="dxa"/>
-            <w:bottom w:w="0" w:type="dxa"/>
-          </w:tblCellMar>
-        </w:tblPrEx>
         <w:trPr>
           <w:jc w:val="center"/>
         </w:trPr>
@@ -4453,12 +4053,6 @@
         </w:tc>
       </w:tr>
       <w:tr>
-        <w:tblPrEx>
-          <w:tblCellMar>
-            <w:top w:w="0" w:type="dxa"/>
-            <w:bottom w:w="0" w:type="dxa"/>
-          </w:tblCellMar>
-        </w:tblPrEx>
         <w:trPr>
           <w:jc w:val="center"/>
         </w:trPr>
@@ -4515,24 +4109,12 @@
               <w:jc w:val="left"/>
             </w:pPr>
             <w:r>
-              <w:t xml:space="preserve">Mã phân biệt của một </w:t>
-            </w:r>
-            <w:r>
-              <w:t xml:space="preserve">chi tiết </w:t>
-            </w:r>
-            <w:r>
-              <w:t>đơn đặt hàng – khóa chính</w:t>
-            </w:r>
-          </w:p>
-        </w:tc>
-      </w:tr>
-      <w:tr>
-        <w:tblPrEx>
-          <w:tblCellMar>
-            <w:top w:w="0" w:type="dxa"/>
-            <w:bottom w:w="0" w:type="dxa"/>
-          </w:tblCellMar>
-        </w:tblPrEx>
+              <w:t>Mã phân biệt của một chi tiết đơn đặt hàng – khóa chính</w:t>
+            </w:r>
+          </w:p>
+        </w:tc>
+      </w:tr>
+      <w:tr>
         <w:trPr>
           <w:jc w:val="center"/>
         </w:trPr>
@@ -4595,12 +4177,6 @@
         </w:tc>
       </w:tr>
       <w:tr>
-        <w:tblPrEx>
-          <w:tblCellMar>
-            <w:top w:w="0" w:type="dxa"/>
-            <w:bottom w:w="0" w:type="dxa"/>
-          </w:tblCellMar>
-        </w:tblPrEx>
         <w:trPr>
           <w:jc w:val="center"/>
         </w:trPr>
@@ -4663,12 +4239,6 @@
         </w:tc>
       </w:tr>
       <w:tr>
-        <w:tblPrEx>
-          <w:tblCellMar>
-            <w:top w:w="0" w:type="dxa"/>
-            <w:bottom w:w="0" w:type="dxa"/>
-          </w:tblCellMar>
-        </w:tblPrEx>
         <w:trPr>
           <w:jc w:val="center"/>
         </w:trPr>
@@ -4731,12 +4301,6 @@
         </w:tc>
       </w:tr>
       <w:tr>
-        <w:tblPrEx>
-          <w:tblCellMar>
-            <w:top w:w="0" w:type="dxa"/>
-            <w:bottom w:w="0" w:type="dxa"/>
-          </w:tblCellMar>
-        </w:tblPrEx>
         <w:trPr>
           <w:jc w:val="center"/>
         </w:trPr>
@@ -4799,12 +4363,6 @@
         </w:tc>
       </w:tr>
       <w:tr>
-        <w:tblPrEx>
-          <w:tblCellMar>
-            <w:top w:w="0" w:type="dxa"/>
-            <w:bottom w:w="0" w:type="dxa"/>
-          </w:tblCellMar>
-        </w:tblPrEx>
         <w:trPr>
           <w:jc w:val="center"/>
         </w:trPr>
@@ -4867,12 +4425,6 @@
         </w:tc>
       </w:tr>
       <w:tr>
-        <w:tblPrEx>
-          <w:tblCellMar>
-            <w:top w:w="0" w:type="dxa"/>
-            <w:bottom w:w="0" w:type="dxa"/>
-          </w:tblCellMar>
-        </w:tblPrEx>
         <w:trPr>
           <w:trHeight w:val="449"/>
           <w:jc w:val="center"/>
@@ -4970,12 +4522,6 @@
         <w:gridCol w:w="2665"/>
       </w:tblGrid>
       <w:tr>
-        <w:tblPrEx>
-          <w:tblCellMar>
-            <w:top w:w="0" w:type="dxa"/>
-            <w:bottom w:w="0" w:type="dxa"/>
-          </w:tblCellMar>
-        </w:tblPrEx>
         <w:trPr>
           <w:jc w:val="center"/>
         </w:trPr>
@@ -5042,12 +4588,6 @@
         </w:tc>
       </w:tr>
       <w:tr>
-        <w:tblPrEx>
-          <w:tblCellMar>
-            <w:top w:w="0" w:type="dxa"/>
-            <w:bottom w:w="0" w:type="dxa"/>
-          </w:tblCellMar>
-        </w:tblPrEx>
         <w:trPr>
           <w:jc w:val="center"/>
         </w:trPr>
@@ -5116,12 +4656,6 @@
         </w:tc>
       </w:tr>
       <w:tr>
-        <w:tblPrEx>
-          <w:tblCellMar>
-            <w:top w:w="0" w:type="dxa"/>
-            <w:bottom w:w="0" w:type="dxa"/>
-          </w:tblCellMar>
-        </w:tblPrEx>
         <w:trPr>
           <w:jc w:val="center"/>
         </w:trPr>
@@ -5187,12 +4721,6 @@
         </w:tc>
       </w:tr>
       <w:tr>
-        <w:tblPrEx>
-          <w:tblCellMar>
-            <w:top w:w="0" w:type="dxa"/>
-            <w:bottom w:w="0" w:type="dxa"/>
-          </w:tblCellMar>
-        </w:tblPrEx>
         <w:trPr>
           <w:jc w:val="center"/>
         </w:trPr>
@@ -5255,12 +4783,6 @@
         </w:tc>
       </w:tr>
       <w:tr>
-        <w:tblPrEx>
-          <w:tblCellMar>
-            <w:top w:w="0" w:type="dxa"/>
-            <w:bottom w:w="0" w:type="dxa"/>
-          </w:tblCellMar>
-        </w:tblPrEx>
         <w:trPr>
           <w:jc w:val="center"/>
         </w:trPr>
@@ -5323,12 +4845,6 @@
         </w:tc>
       </w:tr>
       <w:tr>
-        <w:tblPrEx>
-          <w:tblCellMar>
-            <w:top w:w="0" w:type="dxa"/>
-            <w:bottom w:w="0" w:type="dxa"/>
-          </w:tblCellMar>
-        </w:tblPrEx>
         <w:trPr>
           <w:jc w:val="center"/>
         </w:trPr>
@@ -5391,12 +4907,6 @@
         </w:tc>
       </w:tr>
       <w:tr>
-        <w:tblPrEx>
-          <w:tblCellMar>
-            <w:top w:w="0" w:type="dxa"/>
-            <w:bottom w:w="0" w:type="dxa"/>
-          </w:tblCellMar>
-        </w:tblPrEx>
         <w:trPr>
           <w:jc w:val="center"/>
         </w:trPr>
@@ -5459,12 +4969,6 @@
         </w:tc>
       </w:tr>
       <w:tr>
-        <w:tblPrEx>
-          <w:tblCellMar>
-            <w:top w:w="0" w:type="dxa"/>
-            <w:bottom w:w="0" w:type="dxa"/>
-          </w:tblCellMar>
-        </w:tblPrEx>
         <w:trPr>
           <w:trHeight w:val="449"/>
           <w:jc w:val="center"/>
@@ -5528,12 +5032,6 @@
         </w:tc>
       </w:tr>
       <w:tr>
-        <w:tblPrEx>
-          <w:tblCellMar>
-            <w:top w:w="0" w:type="dxa"/>
-            <w:bottom w:w="0" w:type="dxa"/>
-          </w:tblCellMar>
-        </w:tblPrEx>
         <w:trPr>
           <w:trHeight w:val="449"/>
           <w:jc w:val="center"/>
@@ -5591,10 +5089,7 @@
               <w:jc w:val="left"/>
             </w:pPr>
             <w:r>
-              <w:t>Tin</w:t>
-            </w:r>
-            <w:r>
-              <w:t xml:space="preserve"> đã bị xóa hay chưa (</w:t>
+              <w:t>Tin đã bị xóa hay chưa (</w:t>
             </w:r>
             <w:r>
               <w:rPr>
@@ -5618,12 +5113,6 @@
         </w:tc>
       </w:tr>
       <w:tr>
-        <w:tblPrEx>
-          <w:tblCellMar>
-            <w:top w:w="0" w:type="dxa"/>
-            <w:bottom w:w="0" w:type="dxa"/>
-          </w:tblCellMar>
-        </w:tblPrEx>
         <w:trPr>
           <w:trHeight w:val="449"/>
           <w:jc w:val="center"/>
@@ -5687,12 +5176,6 @@
         </w:tc>
       </w:tr>
       <w:tr>
-        <w:tblPrEx>
-          <w:tblCellMar>
-            <w:top w:w="0" w:type="dxa"/>
-            <w:bottom w:w="0" w:type="dxa"/>
-          </w:tblCellMar>
-        </w:tblPrEx>
         <w:trPr>
           <w:trHeight w:val="449"/>
           <w:jc w:val="center"/>
@@ -5756,12 +5239,6 @@
         </w:tc>
       </w:tr>
       <w:tr>
-        <w:tblPrEx>
-          <w:tblCellMar>
-            <w:top w:w="0" w:type="dxa"/>
-            <w:bottom w:w="0" w:type="dxa"/>
-          </w:tblCellMar>
-        </w:tblPrEx>
         <w:trPr>
           <w:trHeight w:val="449"/>
           <w:jc w:val="center"/>
@@ -5819,10 +5296,7 @@
               <w:jc w:val="left"/>
             </w:pPr>
             <w:r>
-              <w:t>Tin tức</w:t>
-            </w:r>
-            <w:r>
-              <w:t xml:space="preserve"> có được hiển thị hay không (</w:t>
+              <w:t>Tin tức có được hiển thị hay không (</w:t>
             </w:r>
             <w:r>
               <w:rPr>
@@ -5846,12 +5320,6 @@
         </w:tc>
       </w:tr>
       <w:tr>
-        <w:tblPrEx>
-          <w:tblCellMar>
-            <w:top w:w="0" w:type="dxa"/>
-            <w:bottom w:w="0" w:type="dxa"/>
-          </w:tblCellMar>
-        </w:tblPrEx>
         <w:trPr>
           <w:trHeight w:val="449"/>
           <w:jc w:val="center"/>
@@ -5914,8 +5382,6 @@
             <w:r>
               <w:t>Số lượt xem tin</w:t>
             </w:r>
-            <w:bookmarkStart w:id="0" w:name="_GoBack"/>
-            <w:bookmarkEnd w:id="0"/>
           </w:p>
         </w:tc>
       </w:tr>

</xml_diff>